<commit_message>
Desc. and exec. of the prog. - implemented
</commit_message>
<xml_diff>
--- a/ElaboratoASM_Tonini_Capogrosso.docx
+++ b/ElaboratoASM_Tonini_Capogrosso.docx
@@ -1335,7 +1335,15 @@
           <w:sz w:val="26"/>
           <w:szCs w:val="26"/>
         </w:rPr>
-        <w:t>checkEnd</w:t>
+        <w:t>e</w:t>
+      </w:r>
+      <w:r>
+        <w:rPr>
+          <w:rFonts w:ascii="Consolas" w:eastAsia="SimSun" w:hAnsi="Consolas"/>
+          <w:sz w:val="26"/>
+          <w:szCs w:val="26"/>
+        </w:rPr>
+        <w:t>nd</w:t>
       </w:r>
       <w:r>
         <w:rPr>
@@ -1429,7 +1437,15 @@
           <w:sz w:val="26"/>
           <w:szCs w:val="26"/>
         </w:rPr>
-        <w:t>checkEnd</w:t>
+        <w:t>e</w:t>
+      </w:r>
+      <w:r>
+        <w:rPr>
+          <w:rFonts w:ascii="Consolas" w:eastAsia="SimSun" w:hAnsi="Consolas"/>
+          <w:sz w:val="26"/>
+          <w:szCs w:val="26"/>
+        </w:rPr>
+        <w:t>nd</w:t>
       </w:r>
       <w:r>
         <w:rPr>
@@ -1459,7 +1475,31 @@
           <w:sz w:val="26"/>
           <w:szCs w:val="26"/>
         </w:rPr>
-        <w:t>print</w:t>
+        <w:t>printValves</w:t>
+      </w:r>
+      <w:r>
+        <w:rPr>
+          <w:rFonts w:eastAsia="SimSun"/>
+          <w:sz w:val="26"/>
+          <w:szCs w:val="26"/>
+        </w:rPr>
+        <w:t>:</w:t>
+      </w:r>
+      <w:r>
+        <w:rPr>
+          <w:rFonts w:eastAsia="SimSun"/>
+          <w:sz w:val="26"/>
+          <w:szCs w:val="26"/>
+        </w:rPr>
+        <w:t xml:space="preserve"> Stampa vlv. </w:t>
+      </w:r>
+      <w:r>
+        <w:rPr>
+          <w:rFonts w:eastAsia="SimSun"/>
+          <w:sz w:val="26"/>
+          <w:szCs w:val="26"/>
+        </w:rPr>
+        <w:t xml:space="preserve">Al termine passa a </w:t>
       </w:r>
       <w:r>
         <w:rPr>
@@ -1467,23 +1507,7 @@
           <w:sz w:val="26"/>
           <w:szCs w:val="26"/>
         </w:rPr>
-        <w:t>Status</w:t>
-      </w:r>
-      <w:r>
-        <w:rPr>
-          <w:rFonts w:eastAsia="SimSun"/>
-          <w:sz w:val="26"/>
-          <w:szCs w:val="26"/>
-        </w:rPr>
-        <w:t xml:space="preserve">: si occupa della stampa su bufferout </w:t>
-      </w:r>
-      <w:r>
-        <w:rPr>
-          <w:rFonts w:eastAsia="SimSun"/>
-          <w:sz w:val="26"/>
-          <w:szCs w:val="26"/>
-        </w:rPr>
-        <w:t xml:space="preserve">di st, nck e vlv. Al termine passa a </w:t>
+        <w:t>e</w:t>
       </w:r>
       <w:r>
         <w:rPr>
@@ -1491,7 +1515,7 @@
           <w:sz w:val="26"/>
           <w:szCs w:val="26"/>
         </w:rPr>
-        <w:t>checkEnd</w:t>
+        <w:t>nd</w:t>
       </w:r>
       <w:r>
         <w:rPr>
@@ -1521,7 +1545,15 @@
           <w:sz w:val="26"/>
           <w:szCs w:val="26"/>
         </w:rPr>
-        <w:t>printReset</w:t>
+        <w:t>print</w:t>
+      </w:r>
+      <w:r>
+        <w:rPr>
+          <w:rFonts w:ascii="Consolas" w:eastAsia="SimSun" w:hAnsi="Consolas"/>
+          <w:sz w:val="26"/>
+          <w:szCs w:val="26"/>
+        </w:rPr>
+        <w:t>Status</w:t>
       </w:r>
       <w:r>
         <w:rPr>
@@ -1537,7 +1569,7 @@
           <w:sz w:val="26"/>
           <w:szCs w:val="26"/>
         </w:rPr>
-        <w:t xml:space="preserve">dello stato di reset della macchina. Al termine passa a </w:t>
+        <w:t xml:space="preserve">di st, nck e vlv. Al termine passa a </w:t>
       </w:r>
       <w:r>
         <w:rPr>
@@ -1545,41 +1577,23 @@
           <w:sz w:val="26"/>
           <w:szCs w:val="26"/>
         </w:rPr>
-        <w:t>checkEnd</w:t>
-      </w:r>
-      <w:r>
-        <w:rPr>
-          <w:rFonts w:eastAsia="SimSun"/>
-          <w:sz w:val="26"/>
-          <w:szCs w:val="26"/>
-        </w:rPr>
-        <w:t>.</w:t>
-      </w:r>
-    </w:p>
-    <w:p>
-      <w:pPr>
-        <w:rPr>
-          <w:rFonts w:eastAsia="SimSun"/>
-          <w:sz w:val="26"/>
-          <w:szCs w:val="26"/>
-        </w:rPr>
-      </w:pPr>
-    </w:p>
-    <w:p>
-      <w:pPr>
-        <w:rPr>
-          <w:rFonts w:eastAsia="SimSun"/>
-          <w:sz w:val="26"/>
-          <w:szCs w:val="26"/>
-        </w:rPr>
-      </w:pPr>
-      <w:r>
-        <w:rPr>
-          <w:rFonts w:eastAsia="SimSun"/>
-          <w:sz w:val="26"/>
-          <w:szCs w:val="26"/>
-        </w:rPr>
-        <w:t>Non si è ritenuto necessario utilizzare variabili, al suo posto si è preferito usare alcuni registri general-purpose per salvare lo stato precedente della macchina. Nello specifico:</w:t>
+        <w:t>e</w:t>
+      </w:r>
+      <w:r>
+        <w:rPr>
+          <w:rFonts w:ascii="Consolas" w:eastAsia="SimSun" w:hAnsi="Consolas"/>
+          <w:sz w:val="26"/>
+          <w:szCs w:val="26"/>
+        </w:rPr>
+        <w:t>nd</w:t>
+      </w:r>
+      <w:r>
+        <w:rPr>
+          <w:rFonts w:ascii="Helvetica" w:eastAsia="SimSun" w:hAnsi="Helvetica"/>
+          <w:sz w:val="26"/>
+          <w:szCs w:val="26"/>
+        </w:rPr>
+        <w:t>;</w:t>
       </w:r>
     </w:p>
     <w:p>
@@ -1597,11 +1611,77 @@
       </w:pPr>
       <w:r>
         <w:rPr>
-          <w:rFonts w:eastAsia="SimSun"/>
-          <w:sz w:val="26"/>
-          <w:szCs w:val="26"/>
-        </w:rPr>
-        <w:t>ESI: contiene l’indirizzo di bufferin;</w:t>
+          <w:rFonts w:ascii="Consolas" w:eastAsia="SimSun" w:hAnsi="Consolas"/>
+          <w:sz w:val="26"/>
+          <w:szCs w:val="26"/>
+        </w:rPr>
+        <w:t>printReset</w:t>
+      </w:r>
+      <w:r>
+        <w:rPr>
+          <w:rFonts w:eastAsia="SimSun"/>
+          <w:sz w:val="26"/>
+          <w:szCs w:val="26"/>
+        </w:rPr>
+        <w:t xml:space="preserve">: si occupa della stampa su bufferout </w:t>
+      </w:r>
+      <w:r>
+        <w:rPr>
+          <w:rFonts w:eastAsia="SimSun"/>
+          <w:sz w:val="26"/>
+          <w:szCs w:val="26"/>
+        </w:rPr>
+        <w:t xml:space="preserve">dello stato di reset della macchina. Al termine passa a </w:t>
+      </w:r>
+      <w:r>
+        <w:rPr>
+          <w:rFonts w:ascii="Consolas" w:eastAsia="SimSun" w:hAnsi="Consolas"/>
+          <w:sz w:val="26"/>
+          <w:szCs w:val="26"/>
+        </w:rPr>
+        <w:t>e</w:t>
+      </w:r>
+      <w:r>
+        <w:rPr>
+          <w:rFonts w:ascii="Consolas" w:eastAsia="SimSun" w:hAnsi="Consolas"/>
+          <w:sz w:val="26"/>
+          <w:szCs w:val="26"/>
+        </w:rPr>
+        <w:t>nd</w:t>
+      </w:r>
+      <w:r>
+        <w:rPr>
+          <w:rFonts w:eastAsia="SimSun"/>
+          <w:sz w:val="26"/>
+          <w:szCs w:val="26"/>
+        </w:rPr>
+        <w:t>.</w:t>
+      </w:r>
+    </w:p>
+    <w:p>
+      <w:pPr>
+        <w:rPr>
+          <w:rFonts w:eastAsia="SimSun"/>
+          <w:sz w:val="26"/>
+          <w:szCs w:val="26"/>
+        </w:rPr>
+      </w:pPr>
+    </w:p>
+    <w:p>
+      <w:pPr>
+        <w:rPr>
+          <w:rFonts w:eastAsia="SimSun"/>
+          <w:sz w:val="26"/>
+          <w:szCs w:val="26"/>
+        </w:rPr>
+      </w:pPr>
+      <w:r>
+        <w:rPr>
+          <w:rFonts w:eastAsia="SimSun"/>
+          <w:sz w:val="26"/>
+          <w:szCs w:val="26"/>
+        </w:rPr>
+        <w:t>Non si è ritenuto necessario utilizzare variabili, al suo posto si è preferito usare alcuni registri general-purpose per salvare lo stato precedente della macchina. Nello specifico:</w:t>
       </w:r>
     </w:p>
     <w:p>
@@ -1623,7 +1703,7 @@
           <w:sz w:val="26"/>
           <w:szCs w:val="26"/>
         </w:rPr>
-        <w:t>EDI: contiene l’indirizzo di bufferout_asm;</w:t>
+        <w:t>ESI: contiene l’indirizzo di bufferin;</w:t>
       </w:r>
     </w:p>
     <w:p>
@@ -1645,7 +1725,7 @@
           <w:sz w:val="26"/>
           <w:szCs w:val="26"/>
         </w:rPr>
-        <w:t>EAX: contiene i valori per la conversione da numero a caratteri ascii (usato per convertire nck in ascii);</w:t>
+        <w:t>EDI: contiene l’indirizzo di bufferout_asm;</w:t>
       </w:r>
     </w:p>
     <w:p>
@@ -1667,7 +1747,7 @@
           <w:sz w:val="26"/>
           <w:szCs w:val="26"/>
         </w:rPr>
-        <w:t>BL: contiene lo stato della macchina (acido, basico, neutro) all’istante precedente, viene comparato con lo stato attuale;</w:t>
+        <w:t>EAX: contiene i valori per la conversione da numero a caratteri ascii (usato per convertire nck in ascii);</w:t>
       </w:r>
     </w:p>
     <w:p>
@@ -1689,7 +1769,7 @@
           <w:sz w:val="26"/>
           <w:szCs w:val="26"/>
         </w:rPr>
-        <w:t>BH: contiene lo stato della valvola all’istante attuale. In base al suo valore veniva scelto se stampare S o – come secondo carattere di output;</w:t>
+        <w:t>BL: contiene lo stato della macchina (acido, basico, neutro) all’istante precedente, viene comparato con lo stato attuale;</w:t>
       </w:r>
     </w:p>
     <w:p>
@@ -1711,135 +1791,7 @@
           <w:sz w:val="26"/>
           <w:szCs w:val="26"/>
         </w:rPr>
-        <w:t>CL: contava i numeri di cicli nel quale la macchina si trovava nella sostanza attuale.</w:t>
-      </w:r>
-    </w:p>
-    <w:p>
-      <w:pPr>
-        <w:rPr>
-          <w:rFonts w:eastAsia="SimSun"/>
-          <w:szCs w:val="28"/>
-        </w:rPr>
-      </w:pPr>
-    </w:p>
-    <w:p>
-      <w:pPr>
-        <w:rPr>
-          <w:rFonts w:eastAsia="SimSun"/>
-          <w:szCs w:val="28"/>
-        </w:rPr>
-      </w:pPr>
-    </w:p>
-    <w:p>
-      <w:pPr>
-        <w:rPr>
-          <w:rFonts w:eastAsia="SimSun"/>
-          <w:szCs w:val="28"/>
-        </w:rPr>
-      </w:pPr>
-    </w:p>
-    <w:p>
-      <w:pPr>
-        <w:rPr>
-          <w:rFonts w:eastAsia="SimSun"/>
-          <w:szCs w:val="28"/>
-        </w:rPr>
-      </w:pPr>
-    </w:p>
-    <w:p>
-      <w:pPr>
-        <w:rPr>
-          <w:rFonts w:eastAsia="SimSun"/>
-          <w:szCs w:val="28"/>
-        </w:rPr>
-      </w:pPr>
-    </w:p>
-    <w:p>
-      <w:pPr>
-        <w:rPr>
-          <w:rFonts w:eastAsia="SimSun"/>
-          <w:szCs w:val="28"/>
-        </w:rPr>
-      </w:pPr>
-    </w:p>
-    <w:p>
-      <w:pPr>
-        <w:rPr>
-          <w:rFonts w:eastAsia="SimSun"/>
-          <w:szCs w:val="28"/>
-        </w:rPr>
-      </w:pPr>
-    </w:p>
-    <w:p>
-      <w:pPr>
-        <w:rPr>
-          <w:rFonts w:eastAsia="SimSun"/>
-          <w:szCs w:val="28"/>
-        </w:rPr>
-      </w:pPr>
-    </w:p>
-    <w:p>
-      <w:pPr>
-        <w:rPr>
-          <w:rFonts w:eastAsia="SimSun"/>
-          <w:szCs w:val="28"/>
-        </w:rPr>
-      </w:pPr>
-    </w:p>
-    <w:p>
-      <w:pPr>
-        <w:rPr>
-          <w:rFonts w:eastAsia="SimSun"/>
-          <w:szCs w:val="28"/>
-        </w:rPr>
-      </w:pPr>
-    </w:p>
-    <w:p>
-      <w:pPr>
-        <w:rPr>
-          <w:rFonts w:eastAsia="SimSun"/>
-          <w:szCs w:val="28"/>
-        </w:rPr>
-      </w:pPr>
-    </w:p>
-    <w:p>
-      <w:pPr>
-        <w:rPr>
-          <w:rFonts w:eastAsia="SimSun"/>
-          <w:szCs w:val="28"/>
-        </w:rPr>
-      </w:pPr>
-    </w:p>
-    <w:p>
-      <w:pPr>
-        <w:rPr>
-          <w:rFonts w:eastAsia="SimSun"/>
-          <w:szCs w:val="28"/>
-        </w:rPr>
-      </w:pPr>
-    </w:p>
-    <w:p>
-      <w:pPr>
-        <w:rPr>
-          <w:rFonts w:eastAsia="SimSun"/>
-          <w:szCs w:val="28"/>
-        </w:rPr>
-      </w:pPr>
-    </w:p>
-    <w:p>
-      <w:pPr>
-        <w:rPr>
-          <w:rFonts w:ascii="Helvetica" w:eastAsia="SimSun" w:hAnsi="Helvetica"/>
-          <w:szCs w:val="28"/>
-        </w:rPr>
-      </w:pPr>
-      <w:r>
-        <w:rPr>
-          <w:rFonts w:ascii="Helvetica" w:eastAsia="SimSun" w:hAnsi="Helvetica"/>
-          <w:sz w:val="36"/>
-          <w:szCs w:val="36"/>
-        </w:rPr>
-        <w:t>SCELTE PROGETTUALI</w:t>
+        <w:t>BH: contiene lo stato della valvola all’istante attuale. In base al suo valore veniva scelto se stampare S o – come secondo carattere di output;</w:t>
       </w:r>
     </w:p>
     <w:p>
@@ -1861,7 +1813,1482 @@
           <w:sz w:val="26"/>
           <w:szCs w:val="26"/>
         </w:rPr>
-        <w:t>Si suppone che il range di valori in ingresso per il pH possa variare da 0 a 140 incluso;</w:t>
+        <w:t>CL: contava i numeri di cicli nel quale la macchina si trovava nella sostanza attuale.</w:t>
+      </w:r>
+    </w:p>
+    <w:p>
+      <w:pPr>
+        <w:rPr>
+          <w:rFonts w:eastAsia="SimSun"/>
+          <w:szCs w:val="28"/>
+        </w:rPr>
+      </w:pPr>
+    </w:p>
+    <w:p>
+      <w:pPr>
+        <w:rPr>
+          <w:rFonts w:eastAsia="SimSun"/>
+          <w:szCs w:val="28"/>
+        </w:rPr>
+      </w:pPr>
+    </w:p>
+    <w:p>
+      <w:pPr>
+        <w:rPr>
+          <w:rFonts w:eastAsia="SimSun"/>
+          <w:szCs w:val="28"/>
+        </w:rPr>
+      </w:pPr>
+    </w:p>
+    <w:p>
+      <w:pPr>
+        <w:rPr>
+          <w:rFonts w:eastAsia="SimSun"/>
+          <w:szCs w:val="28"/>
+        </w:rPr>
+      </w:pPr>
+    </w:p>
+    <w:p>
+      <w:pPr>
+        <w:rPr>
+          <w:rFonts w:eastAsia="SimSun"/>
+          <w:szCs w:val="28"/>
+        </w:rPr>
+      </w:pPr>
+    </w:p>
+    <w:p>
+      <w:pPr>
+        <w:rPr>
+          <w:rFonts w:eastAsia="SimSun"/>
+          <w:szCs w:val="28"/>
+        </w:rPr>
+      </w:pPr>
+    </w:p>
+    <w:p>
+      <w:pPr>
+        <w:rPr>
+          <w:rFonts w:eastAsia="SimSun"/>
+          <w:szCs w:val="28"/>
+        </w:rPr>
+      </w:pPr>
+    </w:p>
+    <w:p>
+      <w:pPr>
+        <w:rPr>
+          <w:rFonts w:eastAsia="SimSun"/>
+          <w:szCs w:val="28"/>
+        </w:rPr>
+      </w:pPr>
+    </w:p>
+    <w:p>
+      <w:pPr>
+        <w:rPr>
+          <w:rFonts w:eastAsia="SimSun"/>
+          <w:szCs w:val="28"/>
+        </w:rPr>
+      </w:pPr>
+    </w:p>
+    <w:p>
+      <w:pPr>
+        <w:rPr>
+          <w:rFonts w:eastAsia="SimSun"/>
+          <w:szCs w:val="28"/>
+        </w:rPr>
+      </w:pPr>
+    </w:p>
+    <w:p>
+      <w:pPr>
+        <w:rPr>
+          <w:rFonts w:eastAsia="SimSun"/>
+          <w:szCs w:val="28"/>
+        </w:rPr>
+      </w:pPr>
+    </w:p>
+    <w:p>
+      <w:pPr>
+        <w:rPr>
+          <w:rFonts w:eastAsia="SimSun"/>
+          <w:szCs w:val="28"/>
+        </w:rPr>
+      </w:pPr>
+    </w:p>
+    <w:p>
+      <w:pPr>
+        <w:rPr>
+          <w:rFonts w:eastAsia="SimSun"/>
+          <w:szCs w:val="28"/>
+        </w:rPr>
+      </w:pPr>
+    </w:p>
+    <w:p>
+      <w:pPr>
+        <w:rPr>
+          <w:rFonts w:eastAsia="SimSun"/>
+          <w:szCs w:val="28"/>
+        </w:rPr>
+      </w:pPr>
+    </w:p>
+    <w:p>
+      <w:pPr>
+        <w:rPr>
+          <w:rFonts w:ascii="Helvetica" w:eastAsia="SimSun" w:hAnsi="Helvetica"/>
+          <w:sz w:val="36"/>
+          <w:szCs w:val="36"/>
+        </w:rPr>
+      </w:pPr>
+      <w:bookmarkStart w:id="0" w:name="_GoBack"/>
+      <w:bookmarkEnd w:id="0"/>
+      <w:r>
+        <w:rPr>
+          <w:rFonts w:ascii="Helvetica" w:eastAsia="SimSun" w:hAnsi="Helvetica"/>
+          <w:sz w:val="36"/>
+          <w:szCs w:val="36"/>
+        </w:rPr>
+        <w:t>DESCRIZIONE DEL</w:t>
+      </w:r>
+      <w:r>
+        <w:rPr>
+          <w:rFonts w:ascii="Helvetica" w:eastAsia="SimSun" w:hAnsi="Helvetica"/>
+          <w:sz w:val="36"/>
+          <w:szCs w:val="36"/>
+        </w:rPr>
+        <w:t xml:space="preserve"> FLUSSO</w:t>
+      </w:r>
+      <w:r>
+        <w:rPr>
+          <w:rFonts w:ascii="Helvetica" w:eastAsia="SimSun" w:hAnsi="Helvetica"/>
+          <w:sz w:val="36"/>
+          <w:szCs w:val="36"/>
+        </w:rPr>
+        <w:t xml:space="preserve"> DEL PROGRAMMA</w:t>
+      </w:r>
+    </w:p>
+    <w:p>
+      <w:r>
+        <w:t>Il programma è suddiviso in più fasi.</w:t>
+      </w:r>
+    </w:p>
+    <w:p>
+      <w:r>
+        <w:t>Esse sono qui di seguito prima illustrate attraverso il diagramma di flusso, e poi seguentemente spiegate nello specifico.</w:t>
+      </w:r>
+    </w:p>
+    <w:p>
+      <w:pPr>
+        <w:rPr>
+          <w:rFonts w:ascii="Helvetica" w:eastAsia="SimSun" w:hAnsi="Helvetica"/>
+          <w:szCs w:val="28"/>
+        </w:rPr>
+      </w:pPr>
+      <w:r>
+        <w:rPr>
+          <w:rFonts w:ascii="Helvetica" w:eastAsia="SimSun" w:hAnsi="Helvetica"/>
+          <w:noProof/>
+          <w:szCs w:val="28"/>
+          <w:lang w:eastAsia="it-IT"/>
+        </w:rPr>
+        <w:drawing>
+          <wp:inline distT="0" distB="0" distL="0" distR="0" wp14:anchorId="00C14641" wp14:editId="2B83F6E7">
+            <wp:extent cx="6183272" cy="6260722"/>
+            <wp:effectExtent l="0" t="0" r="0" b="0"/>
+            <wp:docPr id="1" name="Immagine 1"/>
+            <wp:cNvGraphicFramePr>
+              <a:graphicFrameLocks xmlns:a="http://schemas.openxmlformats.org/drawingml/2006/main" noChangeAspect="1"/>
+            </wp:cNvGraphicFramePr>
+            <a:graphic xmlns:a="http://schemas.openxmlformats.org/drawingml/2006/main">
+              <a:graphicData uri="http://schemas.openxmlformats.org/drawingml/2006/picture">
+                <pic:pic xmlns:pic="http://schemas.openxmlformats.org/drawingml/2006/picture">
+                  <pic:nvPicPr>
+                    <pic:cNvPr id="1" name="flowchart_ASM.jpeg"/>
+                    <pic:cNvPicPr/>
+                  </pic:nvPicPr>
+                  <pic:blipFill>
+                    <a:blip r:embed="rId7">
+                      <a:extLst>
+                        <a:ext uri="{28A0092B-C50C-407E-A947-70E740481C1C}">
+                          <a14:useLocalDpi xmlns:a14="http://schemas.microsoft.com/office/drawing/2010/main" val="0"/>
+                        </a:ext>
+                      </a:extLst>
+                    </a:blip>
+                    <a:stretch>
+                      <a:fillRect/>
+                    </a:stretch>
+                  </pic:blipFill>
+                  <pic:spPr>
+                    <a:xfrm>
+                      <a:off x="0" y="0"/>
+                      <a:ext cx="6188829" cy="6266349"/>
+                    </a:xfrm>
+                    <a:prstGeom prst="rect">
+                      <a:avLst/>
+                    </a:prstGeom>
+                  </pic:spPr>
+                </pic:pic>
+              </a:graphicData>
+            </a:graphic>
+          </wp:inline>
+        </w:drawing>
+      </w:r>
+    </w:p>
+    <w:p>
+      <w:pPr>
+        <w:rPr>
+          <w:rFonts w:eastAsia="SimSun"/>
+          <w:szCs w:val="28"/>
+        </w:rPr>
+      </w:pPr>
+      <w:r>
+        <w:rPr>
+          <w:rFonts w:eastAsia="SimSun"/>
+          <w:szCs w:val="28"/>
+        </w:rPr>
+        <w:t>In primo luogo salviamo lo stato attuale dei registri che verra</w:t>
+      </w:r>
+      <w:r>
+        <w:rPr>
+          <w:rFonts w:eastAsia="SimSun"/>
+          <w:szCs w:val="28"/>
+        </w:rPr>
+        <w:t>n</w:t>
+      </w:r>
+      <w:r>
+        <w:rPr>
+          <w:rFonts w:eastAsia="SimSun"/>
+          <w:szCs w:val="28"/>
+        </w:rPr>
+        <w:t>no utilizzati durante l’</w:t>
+      </w:r>
+      <w:r>
+        <w:rPr>
+          <w:rFonts w:eastAsia="SimSun"/>
+          <w:szCs w:val="28"/>
+        </w:rPr>
+        <w:t>esecuzione del programma</w:t>
+      </w:r>
+      <w:r>
+        <w:rPr>
+          <w:rFonts w:eastAsia="SimSun"/>
+          <w:szCs w:val="28"/>
+        </w:rPr>
+        <w:t xml:space="preserve"> </w:t>
+      </w:r>
+      <w:r>
+        <w:rPr>
+          <w:rFonts w:eastAsia="SimSun"/>
+          <w:szCs w:val="28"/>
+        </w:rPr>
+        <w:t xml:space="preserve">per poi, al termine di questo, ripristinarli. </w:t>
+      </w:r>
+    </w:p>
+    <w:p>
+      <w:pPr>
+        <w:rPr>
+          <w:rFonts w:eastAsia="SimSun"/>
+          <w:szCs w:val="28"/>
+        </w:rPr>
+      </w:pPr>
+      <w:r>
+        <w:rPr>
+          <w:rFonts w:eastAsia="SimSun"/>
+          <w:szCs w:val="28"/>
+        </w:rPr>
+        <w:t>Si passa poi alla preparazione di tali registri secondo gli utilizzi spiegati precedentemente.</w:t>
+      </w:r>
+    </w:p>
+    <w:p>
+      <w:pPr>
+        <w:rPr>
+          <w:rFonts w:eastAsia="SimSun"/>
+          <w:szCs w:val="28"/>
+        </w:rPr>
+      </w:pPr>
+      <w:r>
+        <w:rPr>
+          <w:rFonts w:eastAsia="SimSun"/>
+          <w:szCs w:val="28"/>
+        </w:rPr>
+        <w:t>Arriviamo</w:t>
+      </w:r>
+      <w:r>
+        <w:rPr>
+          <w:rFonts w:eastAsia="SimSun"/>
+          <w:szCs w:val="28"/>
+        </w:rPr>
+        <w:t xml:space="preserve"> ora alla prima condizione</w:t>
+      </w:r>
+      <w:r>
+        <w:rPr>
+          <w:rFonts w:eastAsia="SimSun"/>
+          <w:szCs w:val="28"/>
+        </w:rPr>
+        <w:t xml:space="preserve"> </w:t>
+      </w:r>
+      <w:r>
+        <w:rPr>
+          <w:rFonts w:eastAsia="SimSun"/>
+          <w:szCs w:val="28"/>
+        </w:rPr>
+        <w:t xml:space="preserve">in modo tale da verificare se </w:t>
+      </w:r>
+      <w:r>
+        <w:rPr>
+          <w:rFonts w:eastAsia="SimSun"/>
+          <w:szCs w:val="28"/>
+        </w:rPr>
+        <w:t xml:space="preserve">il file </w:t>
+      </w:r>
+      <w:r>
+        <w:rPr>
+          <w:rFonts w:eastAsia="SimSun"/>
+          <w:szCs w:val="28"/>
+        </w:rPr>
+        <w:t>è vuoto o meno.</w:t>
+      </w:r>
+      <w:r>
+        <w:rPr>
+          <w:rFonts w:eastAsia="SimSun"/>
+          <w:szCs w:val="28"/>
+        </w:rPr>
+        <w:t xml:space="preserve"> </w:t>
+      </w:r>
+      <w:r>
+        <w:rPr>
+          <w:rFonts w:eastAsia="SimSun"/>
+          <w:szCs w:val="28"/>
+        </w:rPr>
+        <w:t xml:space="preserve">Se </w:t>
+      </w:r>
+      <w:r>
+        <w:rPr>
+          <w:rFonts w:eastAsia="SimSun"/>
+          <w:szCs w:val="28"/>
+        </w:rPr>
+        <w:t>esso</w:t>
+      </w:r>
+      <w:r>
+        <w:rPr>
+          <w:rFonts w:eastAsia="SimSun"/>
+          <w:szCs w:val="28"/>
+        </w:rPr>
+        <w:t xml:space="preserve"> risulta essere vuoto, l’esecuzione del mio programma termina, altrimenti salto alla funzione di elaborazione</w:t>
+      </w:r>
+      <w:r>
+        <w:rPr>
+          <w:rFonts w:eastAsia="SimSun"/>
+          <w:szCs w:val="28"/>
+        </w:rPr>
+        <w:t xml:space="preserve"> (</w:t>
+      </w:r>
+      <w:r>
+        <w:rPr>
+          <w:rFonts w:ascii="Consolas" w:eastAsia="SimSun" w:hAnsi="Consolas"/>
+          <w:sz w:val="26"/>
+          <w:szCs w:val="26"/>
+        </w:rPr>
+        <w:t>start</w:t>
+      </w:r>
+      <w:r>
+        <w:rPr>
+          <w:rFonts w:eastAsia="SimSun"/>
+          <w:szCs w:val="28"/>
+        </w:rPr>
+        <w:t>)</w:t>
+      </w:r>
+      <w:r>
+        <w:rPr>
+          <w:rFonts w:eastAsia="SimSun"/>
+          <w:szCs w:val="28"/>
+        </w:rPr>
+        <w:t>.</w:t>
+      </w:r>
+    </w:p>
+    <w:p>
+      <w:pPr>
+        <w:rPr>
+          <w:rFonts w:eastAsia="SimSun"/>
+          <w:szCs w:val="28"/>
+        </w:rPr>
+      </w:pPr>
+      <w:r>
+        <w:rPr>
+          <w:rFonts w:eastAsia="SimSun"/>
+          <w:szCs w:val="28"/>
+        </w:rPr>
+        <w:t xml:space="preserve">Proseguiamo con </w:t>
+      </w:r>
+      <w:r>
+        <w:rPr>
+          <w:rFonts w:eastAsia="SimSun"/>
+          <w:szCs w:val="28"/>
+        </w:rPr>
+        <w:t>la</w:t>
+      </w:r>
+      <w:r>
+        <w:rPr>
+          <w:rFonts w:eastAsia="SimSun"/>
+          <w:szCs w:val="28"/>
+        </w:rPr>
+        <w:t xml:space="preserve"> seconda condizione. </w:t>
+      </w:r>
+    </w:p>
+    <w:p>
+      <w:pPr>
+        <w:rPr>
+          <w:rFonts w:eastAsia="SimSun"/>
+          <w:szCs w:val="28"/>
+        </w:rPr>
+      </w:pPr>
+      <w:r>
+        <w:rPr>
+          <w:rFonts w:eastAsia="SimSun"/>
+          <w:szCs w:val="28"/>
+        </w:rPr>
+        <w:t xml:space="preserve">Compariamo $48 con il primo byte di ESI (cioè init), se questo è 0 (48 in </w:t>
+      </w:r>
+      <w:r>
+        <w:rPr>
+          <w:rFonts w:eastAsia="SimSun"/>
+          <w:szCs w:val="28"/>
+        </w:rPr>
+        <w:t>ascii</w:t>
+      </w:r>
+      <w:r>
+        <w:rPr>
+          <w:rFonts w:eastAsia="SimSun"/>
+          <w:szCs w:val="28"/>
+        </w:rPr>
+        <w:t>) la macchina è in stato di reset e l’output va azzerato.</w:t>
+      </w:r>
+      <w:r>
+        <w:rPr>
+          <w:rFonts w:eastAsia="SimSun"/>
+          <w:szCs w:val="28"/>
+        </w:rPr>
+        <w:t xml:space="preserve"> Si prosegue quindi con la stampa dell’output “vuoto”</w:t>
+      </w:r>
+      <w:r>
+        <w:rPr>
+          <w:rFonts w:eastAsia="SimSun"/>
+          <w:szCs w:val="28"/>
+        </w:rPr>
+        <w:t xml:space="preserve"> (</w:t>
+      </w:r>
+      <w:r>
+        <w:rPr>
+          <w:rFonts w:ascii="Consolas" w:eastAsia="SimSun" w:hAnsi="Consolas"/>
+          <w:sz w:val="26"/>
+          <w:szCs w:val="26"/>
+        </w:rPr>
+        <w:t>printReset</w:t>
+      </w:r>
+      <w:r>
+        <w:rPr>
+          <w:rFonts w:eastAsia="SimSun"/>
+          <w:szCs w:val="28"/>
+        </w:rPr>
+        <w:t>)</w:t>
+      </w:r>
+      <w:r>
+        <w:rPr>
+          <w:rFonts w:eastAsia="SimSun"/>
+          <w:szCs w:val="28"/>
+        </w:rPr>
+        <w:t>, che consta in ordine</w:t>
+      </w:r>
+      <w:r>
+        <w:rPr>
+          <w:rFonts w:eastAsia="SimSun"/>
+          <w:szCs w:val="28"/>
+        </w:rPr>
+        <w:t xml:space="preserve"> </w:t>
+      </w:r>
+      <w:r>
+        <w:rPr>
+          <w:rFonts w:eastAsia="SimSun"/>
+          <w:szCs w:val="28"/>
+        </w:rPr>
+        <w:t>di</w:t>
+      </w:r>
+      <w:r>
+        <w:rPr>
+          <w:rFonts w:eastAsia="SimSun"/>
+          <w:szCs w:val="28"/>
+        </w:rPr>
+        <w:t xml:space="preserve">: </w:t>
+      </w:r>
+    </w:p>
+    <w:p>
+      <w:pPr>
+        <w:rPr>
+          <w:rFonts w:eastAsia="SimSun"/>
+          <w:szCs w:val="28"/>
+        </w:rPr>
+      </w:pPr>
+      <w:r>
+        <w:rPr>
+          <w:rFonts w:eastAsia="SimSun"/>
+          <w:szCs w:val="28"/>
+        </w:rPr>
+        <w:t>ST, “divisore”, NCK, “divisore”, VLV</w:t>
+      </w:r>
+    </w:p>
+    <w:p>
+      <w:pPr>
+        <w:rPr>
+          <w:rFonts w:eastAsia="SimSun"/>
+          <w:szCs w:val="28"/>
+        </w:rPr>
+      </w:pPr>
+      <w:r>
+        <w:rPr>
+          <w:rFonts w:eastAsia="SimSun"/>
+          <w:szCs w:val="28"/>
+        </w:rPr>
+        <w:t>Saltiamo infine alla funzione di termine la quale verifica se vi sono o meno altre righe da analizzare.</w:t>
+      </w:r>
+    </w:p>
+    <w:p>
+      <w:pPr>
+        <w:rPr>
+          <w:rFonts w:eastAsia="SimSun"/>
+          <w:szCs w:val="28"/>
+        </w:rPr>
+      </w:pPr>
+      <w:r>
+        <w:rPr>
+          <w:rFonts w:eastAsia="SimSun"/>
+          <w:szCs w:val="28"/>
+        </w:rPr>
+        <w:t>T</w:t>
+      </w:r>
+      <w:r>
+        <w:rPr>
+          <w:rFonts w:eastAsia="SimSun"/>
+          <w:szCs w:val="28"/>
+        </w:rPr>
+        <w:t>erza condizione</w:t>
+      </w:r>
+      <w:r>
+        <w:rPr>
+          <w:rFonts w:eastAsia="SimSun"/>
+          <w:szCs w:val="28"/>
+        </w:rPr>
+        <w:t>.</w:t>
+      </w:r>
+    </w:p>
+    <w:p>
+      <w:pPr>
+        <w:rPr>
+          <w:rFonts w:eastAsia="SimSun"/>
+          <w:szCs w:val="28"/>
+        </w:rPr>
+      </w:pPr>
+      <w:r>
+        <w:rPr>
+          <w:rFonts w:eastAsia="SimSun"/>
+          <w:szCs w:val="28"/>
+        </w:rPr>
+        <w:t>C</w:t>
+      </w:r>
+      <w:r>
+        <w:rPr>
+          <w:rFonts w:eastAsia="SimSun"/>
+          <w:szCs w:val="28"/>
+        </w:rPr>
+        <w:t xml:space="preserve">onsta nella comparazione fra il numero $49 </w:t>
+      </w:r>
+      <w:r>
+        <w:rPr>
+          <w:rFonts w:eastAsia="SimSun"/>
+          <w:szCs w:val="28"/>
+        </w:rPr>
+        <w:t>(</w:t>
+      </w:r>
+      <w:r>
+        <w:rPr>
+          <w:rFonts w:eastAsia="SimSun"/>
+          <w:szCs w:val="28"/>
+        </w:rPr>
+        <w:t>ovvero 1 in</w:t>
+      </w:r>
+      <w:r>
+        <w:rPr>
+          <w:rFonts w:eastAsia="SimSun"/>
+          <w:szCs w:val="28"/>
+        </w:rPr>
+        <w:t xml:space="preserve"> ascii) </w:t>
+      </w:r>
+      <w:r>
+        <w:rPr>
+          <w:rFonts w:eastAsia="SimSun"/>
+          <w:szCs w:val="28"/>
+        </w:rPr>
+        <w:t xml:space="preserve">con il </w:t>
+      </w:r>
+      <w:r>
+        <w:rPr>
+          <w:rFonts w:eastAsia="SimSun"/>
+          <w:szCs w:val="28"/>
+        </w:rPr>
+        <w:t>terzo</w:t>
+      </w:r>
+      <w:r>
+        <w:rPr>
+          <w:rFonts w:eastAsia="SimSun"/>
+          <w:szCs w:val="28"/>
+        </w:rPr>
+        <w:t xml:space="preserve"> byte</w:t>
+      </w:r>
+      <w:r>
+        <w:rPr>
+          <w:rFonts w:eastAsia="SimSun"/>
+          <w:szCs w:val="28"/>
+        </w:rPr>
+        <w:t xml:space="preserve"> </w:t>
+      </w:r>
+      <w:r>
+        <w:rPr>
+          <w:rFonts w:eastAsia="SimSun"/>
+          <w:szCs w:val="28"/>
+        </w:rPr>
+        <w:t>di ESI</w:t>
+      </w:r>
+      <w:r>
+        <w:rPr>
+          <w:rFonts w:eastAsia="SimSun"/>
+          <w:szCs w:val="28"/>
+        </w:rPr>
+        <w:t xml:space="preserve">, se questo è zero </w:t>
+      </w:r>
+      <w:r>
+        <w:rPr>
+          <w:rFonts w:eastAsia="SimSun"/>
+          <w:szCs w:val="28"/>
+        </w:rPr>
+        <w:t xml:space="preserve">la macchina è </w:t>
+      </w:r>
+      <w:r>
+        <w:rPr>
+          <w:rFonts w:eastAsia="SimSun"/>
+          <w:szCs w:val="28"/>
+        </w:rPr>
+        <w:t xml:space="preserve">in stato di reset </w:t>
+      </w:r>
+      <w:r>
+        <w:rPr>
+          <w:rFonts w:eastAsia="SimSun"/>
+          <w:szCs w:val="28"/>
+        </w:rPr>
+        <w:t>e l'output va azzerato</w:t>
+      </w:r>
+      <w:r>
+        <w:rPr>
+          <w:rFonts w:eastAsia="SimSun"/>
+          <w:szCs w:val="28"/>
+        </w:rPr>
+        <w:t>. Anche qui, come in precedenza si proseguirà con la stampa dell’output “vuoto”.</w:t>
+      </w:r>
+    </w:p>
+    <w:p>
+      <w:pPr>
+        <w:rPr>
+          <w:rFonts w:eastAsia="SimSun"/>
+          <w:szCs w:val="28"/>
+        </w:rPr>
+      </w:pPr>
+      <w:r>
+        <w:rPr>
+          <w:rFonts w:eastAsia="SimSun"/>
+          <w:szCs w:val="28"/>
+        </w:rPr>
+        <w:t xml:space="preserve">Se tali condizioni non sono soddisfatte vuol dire che vi è una sostanza da monitorare e la macchina è accesa. </w:t>
+      </w:r>
+    </w:p>
+    <w:p>
+      <w:pPr>
+        <w:rPr>
+          <w:rFonts w:eastAsia="SimSun"/>
+          <w:szCs w:val="28"/>
+        </w:rPr>
+      </w:pPr>
+      <w:r>
+        <w:rPr>
+          <w:rFonts w:eastAsia="SimSun"/>
+          <w:szCs w:val="28"/>
+        </w:rPr>
+        <w:t xml:space="preserve">Recuperiamo quindi </w:t>
+      </w:r>
+      <w:r>
+        <w:rPr>
+          <w:rFonts w:eastAsia="SimSun"/>
+          <w:szCs w:val="28"/>
+        </w:rPr>
+        <w:t xml:space="preserve">la terza cifra del pH. Se tale cifra è uguale a 1 la sostanza </w:t>
+      </w:r>
+      <w:r>
+        <w:rPr>
+          <w:rFonts w:eastAsia="SimSun"/>
+          <w:szCs w:val="28"/>
+        </w:rPr>
+        <w:t>è</w:t>
+      </w:r>
+      <w:r>
+        <w:rPr>
+          <w:rFonts w:eastAsia="SimSun"/>
+          <w:szCs w:val="28"/>
+        </w:rPr>
+        <w:t xml:space="preserve"> basica. </w:t>
+      </w:r>
+    </w:p>
+    <w:p>
+      <w:pPr>
+        <w:rPr>
+          <w:rFonts w:eastAsia="SimSun"/>
+          <w:szCs w:val="28"/>
+        </w:rPr>
+      </w:pPr>
+      <w:r>
+        <w:rPr>
+          <w:rFonts w:eastAsia="SimSun"/>
+          <w:szCs w:val="28"/>
+        </w:rPr>
+        <w:t>Saltiamo quindi all’elaborazione di tale sostanza (</w:t>
+      </w:r>
+      <w:r>
+        <w:rPr>
+          <w:rFonts w:ascii="Consolas" w:eastAsia="SimSun" w:hAnsi="Consolas"/>
+          <w:sz w:val="26"/>
+          <w:szCs w:val="26"/>
+        </w:rPr>
+        <w:t>check_basic</w:t>
+      </w:r>
+      <w:r>
+        <w:rPr>
+          <w:rFonts w:eastAsia="SimSun"/>
+          <w:szCs w:val="28"/>
+        </w:rPr>
+        <w:t xml:space="preserve">). Anzitutto compariamo </w:t>
+      </w:r>
+      <w:r>
+        <w:rPr>
+          <w:rFonts w:eastAsia="SimSun"/>
+          <w:szCs w:val="28"/>
+        </w:rPr>
+        <w:t xml:space="preserve">lo </w:t>
+      </w:r>
+      <w:r>
+        <w:rPr>
+          <w:rFonts w:eastAsia="SimSun"/>
+          <w:szCs w:val="28"/>
+        </w:rPr>
+        <w:t>stato precedente con</w:t>
+      </w:r>
+      <w:r>
+        <w:rPr>
+          <w:rFonts w:eastAsia="SimSun"/>
+          <w:szCs w:val="28"/>
+        </w:rPr>
+        <w:t xml:space="preserve"> lo</w:t>
+      </w:r>
+      <w:r>
+        <w:rPr>
+          <w:rFonts w:eastAsia="SimSun"/>
+          <w:szCs w:val="28"/>
+        </w:rPr>
+        <w:t xml:space="preserve"> stato attuale, s</w:t>
+      </w:r>
+      <w:r>
+        <w:rPr>
+          <w:rFonts w:eastAsia="SimSun"/>
+          <w:szCs w:val="28"/>
+        </w:rPr>
+        <w:t xml:space="preserve">e </w:t>
+      </w:r>
+      <w:r>
+        <w:rPr>
+          <w:rFonts w:eastAsia="SimSun"/>
+          <w:szCs w:val="28"/>
+        </w:rPr>
+        <w:t>è variato</w:t>
+      </w:r>
+      <w:r>
+        <w:rPr>
+          <w:rFonts w:eastAsia="SimSun"/>
+          <w:szCs w:val="28"/>
+        </w:rPr>
+        <w:t xml:space="preserve"> pulisco nck/vlv e ricomincio</w:t>
+      </w:r>
+      <w:r>
+        <w:rPr>
+          <w:rFonts w:eastAsia="SimSun"/>
+          <w:szCs w:val="28"/>
+        </w:rPr>
+        <w:t>, a</w:t>
+      </w:r>
+      <w:r>
+        <w:rPr>
+          <w:rFonts w:eastAsia="SimSun"/>
+          <w:szCs w:val="28"/>
+        </w:rPr>
+        <w:t>ltrimenti procedo col calcolo di nck e delle valvole</w:t>
+      </w:r>
+      <w:r>
+        <w:rPr>
+          <w:rFonts w:eastAsia="SimSun"/>
+          <w:szCs w:val="28"/>
+        </w:rPr>
+        <w:t>.</w:t>
+      </w:r>
+    </w:p>
+    <w:p>
+      <w:pPr>
+        <w:rPr>
+          <w:rFonts w:eastAsia="SimSun"/>
+          <w:szCs w:val="28"/>
+        </w:rPr>
+      </w:pPr>
+      <w:r>
+        <w:rPr>
+          <w:rFonts w:eastAsia="SimSun"/>
+          <w:szCs w:val="28"/>
+        </w:rPr>
+        <w:t>La funzione di “pulizia” e stampa di nck e vlv (</w:t>
+      </w:r>
+      <w:r>
+        <w:rPr>
+          <w:rFonts w:ascii="Consolas" w:eastAsia="SimSun" w:hAnsi="Consolas"/>
+          <w:sz w:val="26"/>
+          <w:szCs w:val="26"/>
+        </w:rPr>
+        <w:t>printClear</w:t>
+      </w:r>
+      <w:r>
+        <w:rPr>
+          <w:rFonts w:eastAsia="SimSun"/>
+          <w:szCs w:val="28"/>
+        </w:rPr>
+        <w:t>)</w:t>
+      </w:r>
+      <w:r>
+        <w:rPr>
+          <w:rFonts w:eastAsia="SimSun"/>
+          <w:szCs w:val="28"/>
+        </w:rPr>
+        <w:t xml:space="preserve"> di seguito ad una variazione di pH consta nell’azzerare nck e vlv, stampe poi nell’ordine seguente</w:t>
+      </w:r>
+    </w:p>
+    <w:p>
+      <w:pPr>
+        <w:rPr>
+          <w:rFonts w:eastAsia="SimSun"/>
+          <w:szCs w:val="28"/>
+        </w:rPr>
+      </w:pPr>
+      <w:r>
+        <w:rPr>
+          <w:rFonts w:eastAsia="SimSun"/>
+          <w:szCs w:val="28"/>
+        </w:rPr>
+        <w:t>ST, “divisore”, NCK, “divisore”, VLV</w:t>
+      </w:r>
+    </w:p>
+    <w:p>
+      <w:pPr>
+        <w:rPr>
+          <w:rFonts w:eastAsia="SimSun"/>
+          <w:szCs w:val="28"/>
+        </w:rPr>
+      </w:pPr>
+      <w:r>
+        <w:rPr>
+          <w:rFonts w:eastAsia="SimSun"/>
+          <w:szCs w:val="28"/>
+        </w:rPr>
+        <w:t>Saltiamo infine alla funzione di termine la quale verifica se vi sono o meno altre righe da analizzare.</w:t>
+      </w:r>
+    </w:p>
+    <w:p>
+      <w:pPr>
+        <w:rPr>
+          <w:rFonts w:eastAsia="SimSun"/>
+          <w:szCs w:val="28"/>
+        </w:rPr>
+      </w:pPr>
+      <w:r>
+        <w:rPr>
+          <w:rFonts w:eastAsia="SimSun"/>
+          <w:szCs w:val="28"/>
+        </w:rPr>
+        <w:t>Procedere con il calcolo di nck e</w:t>
+      </w:r>
+      <w:r>
+        <w:rPr>
+          <w:rFonts w:eastAsia="SimSun"/>
+          <w:szCs w:val="28"/>
+        </w:rPr>
+        <w:t xml:space="preserve"> delle valvole consiste invece nel verificare</w:t>
+      </w:r>
+      <w:r>
+        <w:rPr>
+          <w:rFonts w:eastAsia="SimSun"/>
+          <w:szCs w:val="28"/>
+        </w:rPr>
+        <w:t xml:space="preserve"> se ho superato i 5 cicli di clock</w:t>
+      </w:r>
+      <w:r>
+        <w:rPr>
+          <w:rFonts w:eastAsia="SimSun"/>
+          <w:szCs w:val="28"/>
+        </w:rPr>
+        <w:t xml:space="preserve"> </w:t>
+      </w:r>
+      <w:r>
+        <w:rPr>
+          <w:rFonts w:eastAsia="SimSun"/>
+          <w:szCs w:val="28"/>
+        </w:rPr>
+        <w:t>(vedi specifiche)</w:t>
+      </w:r>
+      <w:r>
+        <w:rPr>
+          <w:rFonts w:eastAsia="SimSun"/>
+          <w:szCs w:val="28"/>
+        </w:rPr>
+        <w:t xml:space="preserve"> </w:t>
+      </w:r>
+      <w:r>
+        <w:rPr>
+          <w:rFonts w:eastAsia="SimSun"/>
+          <w:szCs w:val="28"/>
+        </w:rPr>
+        <w:t xml:space="preserve">e </w:t>
+      </w:r>
+      <w:r>
+        <w:rPr>
+          <w:rFonts w:eastAsia="SimSun"/>
+          <w:szCs w:val="28"/>
+        </w:rPr>
+        <w:t xml:space="preserve">se non li ho superati, stampo. Se li ho invece superati modifico le valvole e stampo </w:t>
+      </w:r>
+      <w:r>
+        <w:rPr>
+          <w:rFonts w:eastAsia="SimSun"/>
+          <w:szCs w:val="28"/>
+        </w:rPr>
+        <w:t>(</w:t>
+      </w:r>
+      <w:r>
+        <w:rPr>
+          <w:rFonts w:ascii="Consolas" w:eastAsia="SimSun" w:hAnsi="Consolas"/>
+          <w:sz w:val="26"/>
+          <w:szCs w:val="26"/>
+        </w:rPr>
+        <w:t>printStatus</w:t>
+      </w:r>
+      <w:r>
+        <w:rPr>
+          <w:rFonts w:eastAsia="SimSun"/>
+          <w:szCs w:val="28"/>
+        </w:rPr>
+        <w:t>)</w:t>
+      </w:r>
+      <w:r>
+        <w:rPr>
+          <w:rFonts w:eastAsia="SimSun"/>
+          <w:szCs w:val="28"/>
+        </w:rPr>
+        <w:t>.</w:t>
+      </w:r>
+    </w:p>
+    <w:p>
+      <w:pPr>
+        <w:rPr>
+          <w:rFonts w:eastAsia="SimSun"/>
+          <w:szCs w:val="28"/>
+        </w:rPr>
+      </w:pPr>
+      <w:r>
+        <w:rPr>
+          <w:rFonts w:eastAsia="SimSun"/>
+          <w:szCs w:val="28"/>
+        </w:rPr>
+        <w:t>La stampa su bufferout, a sua volta, nel</w:t>
+      </w:r>
+      <w:r>
+        <w:rPr>
+          <w:rFonts w:eastAsia="SimSun"/>
+          <w:szCs w:val="28"/>
+        </w:rPr>
+        <w:t>lo specifico compie</w:t>
+      </w:r>
+      <w:r>
+        <w:rPr>
+          <w:rFonts w:eastAsia="SimSun"/>
+          <w:szCs w:val="28"/>
+        </w:rPr>
+        <w:t>:</w:t>
+      </w:r>
+    </w:p>
+    <w:p>
+      <w:pPr>
+        <w:rPr>
+          <w:rFonts w:eastAsia="SimSun"/>
+          <w:szCs w:val="28"/>
+        </w:rPr>
+      </w:pPr>
+      <w:r>
+        <w:rPr>
+          <w:rFonts w:eastAsia="SimSun"/>
+          <w:szCs w:val="28"/>
+        </w:rPr>
+        <w:t>ST, “divisore”, NCK (in ascii), divisore, VLV</w:t>
+      </w:r>
+    </w:p>
+    <w:p>
+      <w:pPr>
+        <w:rPr>
+          <w:rFonts w:eastAsia="SimSun"/>
+          <w:szCs w:val="28"/>
+        </w:rPr>
+      </w:pPr>
+      <w:r>
+        <w:rPr>
+          <w:rFonts w:eastAsia="SimSun"/>
+          <w:szCs w:val="28"/>
+        </w:rPr>
+        <w:t>Saltiamo infine alla funzione di termine la quale verifica se vi sono o meno altre righe da analizzare</w:t>
+      </w:r>
+      <w:r>
+        <w:rPr>
+          <w:rFonts w:eastAsia="SimSun"/>
+          <w:szCs w:val="28"/>
+        </w:rPr>
+        <w:t>.</w:t>
+      </w:r>
+    </w:p>
+    <w:p>
+      <w:pPr>
+        <w:rPr>
+          <w:rFonts w:eastAsia="SimSun"/>
+          <w:szCs w:val="28"/>
+        </w:rPr>
+      </w:pPr>
+      <w:r>
+        <w:rPr>
+          <w:rFonts w:eastAsia="SimSun"/>
+          <w:szCs w:val="28"/>
+        </w:rPr>
+        <w:t xml:space="preserve">Se la terza cifra di pH non dovesse essere però essere uguale a 1, si recupera la seconda. </w:t>
+      </w:r>
+      <w:r>
+        <w:rPr>
+          <w:rFonts w:eastAsia="SimSun"/>
+          <w:szCs w:val="28"/>
+        </w:rPr>
+        <w:t>Se la seconda cifra è &lt; 6, la soluzione è acida</w:t>
+      </w:r>
+      <w:r>
+        <w:rPr>
+          <w:rFonts w:eastAsia="SimSun"/>
+          <w:szCs w:val="28"/>
+        </w:rPr>
+        <w:t>.</w:t>
+      </w:r>
+    </w:p>
+    <w:p>
+      <w:pPr>
+        <w:rPr>
+          <w:rFonts w:eastAsia="SimSun"/>
+          <w:szCs w:val="28"/>
+        </w:rPr>
+      </w:pPr>
+      <w:r>
+        <w:rPr>
+          <w:rFonts w:eastAsia="SimSun"/>
+          <w:szCs w:val="28"/>
+        </w:rPr>
+        <w:t xml:space="preserve">Saltiamo quindi all’elaborazione </w:t>
+      </w:r>
+      <w:r>
+        <w:rPr>
+          <w:rFonts w:eastAsia="SimSun"/>
+          <w:szCs w:val="28"/>
+        </w:rPr>
+        <w:t>della sostanza acida</w:t>
+      </w:r>
+      <w:r>
+        <w:rPr>
+          <w:rFonts w:eastAsia="SimSun"/>
+          <w:szCs w:val="28"/>
+        </w:rPr>
+        <w:t xml:space="preserve"> (</w:t>
+      </w:r>
+      <w:r>
+        <w:rPr>
+          <w:rFonts w:ascii="Consolas" w:eastAsia="SimSun" w:hAnsi="Consolas"/>
+          <w:sz w:val="26"/>
+          <w:szCs w:val="26"/>
+        </w:rPr>
+        <w:t>check_</w:t>
+      </w:r>
+      <w:r>
+        <w:rPr>
+          <w:rFonts w:ascii="Consolas" w:eastAsia="SimSun" w:hAnsi="Consolas"/>
+          <w:sz w:val="26"/>
+          <w:szCs w:val="26"/>
+        </w:rPr>
+        <w:t>acid</w:t>
+      </w:r>
+      <w:r>
+        <w:rPr>
+          <w:rFonts w:eastAsia="SimSun"/>
+          <w:szCs w:val="28"/>
+        </w:rPr>
+        <w:t>).</w:t>
+      </w:r>
+    </w:p>
+    <w:p>
+      <w:pPr>
+        <w:rPr>
+          <w:rFonts w:eastAsia="SimSun"/>
+          <w:szCs w:val="28"/>
+        </w:rPr>
+      </w:pPr>
+      <w:r>
+        <w:rPr>
+          <w:rFonts w:eastAsia="SimSun"/>
+          <w:szCs w:val="28"/>
+        </w:rPr>
+        <w:t xml:space="preserve">Qui viene ripetuto lo stesso procedimento spiegato precedentemente per lo stato basico. </w:t>
+      </w:r>
+      <w:r>
+        <w:rPr>
+          <w:rFonts w:eastAsia="SimSun"/>
+          <w:szCs w:val="28"/>
+        </w:rPr>
+        <w:t>Precisiamo qui invece che</w:t>
+      </w:r>
+      <w:r>
+        <w:rPr>
+          <w:rFonts w:eastAsia="SimSun"/>
+          <w:szCs w:val="28"/>
+        </w:rPr>
+        <w:t xml:space="preserve"> per la stampa delle valvole </w:t>
+      </w:r>
+      <w:r>
+        <w:rPr>
+          <w:rFonts w:eastAsia="SimSun"/>
+          <w:szCs w:val="28"/>
+        </w:rPr>
+        <w:t xml:space="preserve">è stata </w:t>
+      </w:r>
+      <w:r>
+        <w:rPr>
+          <w:rFonts w:eastAsia="SimSun"/>
+          <w:szCs w:val="28"/>
+        </w:rPr>
+        <w:t>implementata un ulteriore etichetta (</w:t>
+      </w:r>
+      <w:r>
+        <w:rPr>
+          <w:rFonts w:ascii="Consolas" w:eastAsia="SimSun" w:hAnsi="Consolas"/>
+          <w:sz w:val="26"/>
+          <w:szCs w:val="26"/>
+        </w:rPr>
+        <w:t>print_valves</w:t>
+      </w:r>
+      <w:r>
+        <w:rPr>
+          <w:rFonts w:eastAsia="SimSun"/>
+          <w:szCs w:val="28"/>
+        </w:rPr>
+        <w:t>).</w:t>
+      </w:r>
+    </w:p>
+    <w:p>
+      <w:pPr>
+        <w:rPr>
+          <w:rFonts w:eastAsia="SimSun"/>
+          <w:szCs w:val="28"/>
+        </w:rPr>
+      </w:pPr>
+      <w:r>
+        <w:rPr>
+          <w:rFonts w:eastAsia="SimSun"/>
+          <w:szCs w:val="28"/>
+        </w:rPr>
+        <w:t xml:space="preserve">Si passa ora alla somma della prima e seconda cifra del pH. Se è </w:t>
+      </w:r>
+      <w:r>
+        <w:rPr>
+          <w:rFonts w:eastAsia="SimSun"/>
+          <w:szCs w:val="28"/>
+        </w:rPr>
+        <w:t>maggiore</w:t>
+      </w:r>
+      <w:r>
+        <w:rPr>
+          <w:rFonts w:eastAsia="SimSun"/>
+          <w:szCs w:val="28"/>
+        </w:rPr>
+        <w:t xml:space="preserve"> di 8 e minore di 6 allora la sostanza sarà </w:t>
+      </w:r>
+      <w:r>
+        <w:rPr>
+          <w:rFonts w:eastAsia="SimSun"/>
+          <w:szCs w:val="28"/>
+        </w:rPr>
+        <w:t>neutrale</w:t>
+      </w:r>
+      <w:r>
+        <w:rPr>
+          <w:rFonts w:eastAsia="SimSun"/>
+          <w:szCs w:val="28"/>
+        </w:rPr>
+        <w:t>.</w:t>
+      </w:r>
+    </w:p>
+    <w:p>
+      <w:pPr>
+        <w:rPr>
+          <w:rFonts w:eastAsia="SimSun"/>
+          <w:szCs w:val="28"/>
+        </w:rPr>
+      </w:pPr>
+      <w:r>
+        <w:rPr>
+          <w:rFonts w:eastAsia="SimSun"/>
+          <w:szCs w:val="28"/>
+        </w:rPr>
+        <w:t xml:space="preserve">Elaboriamo perciò </w:t>
+      </w:r>
+      <w:r>
+        <w:rPr>
+          <w:rFonts w:eastAsia="SimSun"/>
+          <w:szCs w:val="28"/>
+        </w:rPr>
+        <w:t>il pH neutro</w:t>
+      </w:r>
+      <w:r>
+        <w:rPr>
+          <w:rFonts w:eastAsia="SimSun"/>
+          <w:szCs w:val="28"/>
+        </w:rPr>
+        <w:t>.</w:t>
+      </w:r>
+      <w:r>
+        <w:rPr>
+          <w:rFonts w:eastAsia="SimSun"/>
+          <w:szCs w:val="28"/>
+        </w:rPr>
+        <w:t xml:space="preserve"> </w:t>
+      </w:r>
+      <w:r>
+        <w:rPr>
+          <w:rFonts w:eastAsia="SimSun"/>
+          <w:szCs w:val="28"/>
+        </w:rPr>
+        <w:t>Co</w:t>
+      </w:r>
+      <w:r>
+        <w:rPr>
+          <w:rFonts w:eastAsia="SimSun"/>
+          <w:szCs w:val="28"/>
+        </w:rPr>
+        <w:t>mparo lo stato precedente con l’attuale, aggiorno lo stato, se lo stato è variato</w:t>
+      </w:r>
+      <w:r>
+        <w:rPr>
+          <w:rFonts w:eastAsia="SimSun"/>
+          <w:szCs w:val="28"/>
+        </w:rPr>
+        <w:t xml:space="preserve"> pulisco nck/vlv e ricomincio</w:t>
+      </w:r>
+      <w:r>
+        <w:rPr>
+          <w:rFonts w:eastAsia="SimSun"/>
+          <w:szCs w:val="28"/>
+        </w:rPr>
+        <w:t>, a</w:t>
+      </w:r>
+      <w:r>
+        <w:rPr>
+          <w:rFonts w:eastAsia="SimSun"/>
+          <w:szCs w:val="28"/>
+        </w:rPr>
+        <w:t>ltrimenti</w:t>
+      </w:r>
+      <w:r>
+        <w:rPr>
+          <w:rFonts w:eastAsia="SimSun"/>
+          <w:szCs w:val="28"/>
+        </w:rPr>
+        <w:t xml:space="preserve"> procedo con il</w:t>
+      </w:r>
+      <w:r>
+        <w:rPr>
+          <w:rFonts w:eastAsia="SimSun"/>
+          <w:szCs w:val="28"/>
+        </w:rPr>
+        <w:t xml:space="preserve"> calcolo di nck</w:t>
+      </w:r>
+      <w:r>
+        <w:rPr>
+          <w:rFonts w:eastAsia="SimSun"/>
+          <w:szCs w:val="28"/>
+        </w:rPr>
+        <w:t xml:space="preserve"> reimposto le valvole e stampo.</w:t>
+      </w:r>
+    </w:p>
+    <w:p>
+      <w:pPr>
+        <w:rPr>
+          <w:rFonts w:eastAsia="SimSun"/>
+          <w:sz w:val="36"/>
+          <w:szCs w:val="36"/>
+        </w:rPr>
+      </w:pPr>
+    </w:p>
+    <w:p>
+      <w:pPr>
+        <w:rPr>
+          <w:rFonts w:eastAsia="SimSun"/>
+          <w:sz w:val="36"/>
+          <w:szCs w:val="36"/>
+        </w:rPr>
+      </w:pPr>
+    </w:p>
+    <w:p>
+      <w:pPr>
+        <w:rPr>
+          <w:rFonts w:eastAsia="SimSun"/>
+          <w:sz w:val="36"/>
+          <w:szCs w:val="36"/>
+        </w:rPr>
+      </w:pPr>
+    </w:p>
+    <w:p>
+      <w:pPr>
+        <w:rPr>
+          <w:rFonts w:eastAsia="SimSun"/>
+          <w:sz w:val="36"/>
+          <w:szCs w:val="36"/>
+        </w:rPr>
+      </w:pPr>
+    </w:p>
+    <w:p>
+      <w:pPr>
+        <w:rPr>
+          <w:rFonts w:eastAsia="SimSun"/>
+          <w:sz w:val="36"/>
+          <w:szCs w:val="36"/>
+        </w:rPr>
+      </w:pPr>
+    </w:p>
+    <w:p>
+      <w:pPr>
+        <w:rPr>
+          <w:rFonts w:eastAsia="SimSun"/>
+          <w:sz w:val="36"/>
+          <w:szCs w:val="36"/>
+        </w:rPr>
+      </w:pPr>
+    </w:p>
+    <w:p>
+      <w:pPr>
+        <w:rPr>
+          <w:rFonts w:eastAsia="SimSun"/>
+          <w:sz w:val="36"/>
+          <w:szCs w:val="36"/>
+        </w:rPr>
+      </w:pPr>
+    </w:p>
+    <w:p>
+      <w:pPr>
+        <w:rPr>
+          <w:rFonts w:eastAsia="SimSun"/>
+          <w:sz w:val="36"/>
+          <w:szCs w:val="36"/>
+        </w:rPr>
+      </w:pPr>
+    </w:p>
+    <w:p>
+      <w:pPr>
+        <w:rPr>
+          <w:rFonts w:eastAsia="SimSun"/>
+          <w:sz w:val="36"/>
+          <w:szCs w:val="36"/>
+        </w:rPr>
+      </w:pPr>
+    </w:p>
+    <w:p>
+      <w:pPr>
+        <w:rPr>
+          <w:rFonts w:eastAsia="SimSun"/>
+          <w:sz w:val="36"/>
+          <w:szCs w:val="36"/>
+        </w:rPr>
+      </w:pPr>
+    </w:p>
+    <w:p>
+      <w:pPr>
+        <w:rPr>
+          <w:rFonts w:eastAsia="SimSun"/>
+          <w:sz w:val="36"/>
+          <w:szCs w:val="36"/>
+        </w:rPr>
+      </w:pPr>
+    </w:p>
+    <w:p>
+      <w:pPr>
+        <w:rPr>
+          <w:rFonts w:eastAsia="SimSun"/>
+          <w:sz w:val="36"/>
+          <w:szCs w:val="36"/>
+        </w:rPr>
+      </w:pPr>
+    </w:p>
+    <w:p>
+      <w:pPr>
+        <w:rPr>
+          <w:rFonts w:eastAsia="SimSun"/>
+          <w:sz w:val="36"/>
+          <w:szCs w:val="36"/>
+        </w:rPr>
+      </w:pPr>
+    </w:p>
+    <w:p>
+      <w:pPr>
+        <w:rPr>
+          <w:rFonts w:eastAsia="SimSun"/>
+          <w:sz w:val="36"/>
+          <w:szCs w:val="36"/>
+        </w:rPr>
+      </w:pPr>
+    </w:p>
+    <w:p>
+      <w:pPr>
+        <w:rPr>
+          <w:rFonts w:eastAsia="SimSun"/>
+          <w:sz w:val="36"/>
+          <w:szCs w:val="36"/>
+        </w:rPr>
+      </w:pPr>
+    </w:p>
+    <w:p>
+      <w:pPr>
+        <w:rPr>
+          <w:rFonts w:ascii="Helvetica" w:eastAsia="SimSun" w:hAnsi="Helvetica"/>
+          <w:szCs w:val="28"/>
+        </w:rPr>
+      </w:pPr>
+      <w:r>
+        <w:rPr>
+          <w:rFonts w:ascii="Helvetica" w:eastAsia="SimSun" w:hAnsi="Helvetica"/>
+          <w:sz w:val="36"/>
+          <w:szCs w:val="36"/>
+        </w:rPr>
+        <w:t>SCELTE PROGETTUALI</w:t>
       </w:r>
     </w:p>
     <w:p>
@@ -1883,23 +3310,7 @@
           <w:sz w:val="26"/>
           <w:szCs w:val="26"/>
         </w:rPr>
-        <w:t xml:space="preserve">la macchina può accettare fino a 400 righe di input (come da specifiche </w:t>
-      </w:r>
-      <w:r>
-        <w:rPr>
-          <w:rFonts w:ascii="Consolas" w:eastAsia="SimSun" w:hAnsi="Consolas"/>
-          <w:sz w:val="26"/>
-          <w:szCs w:val="26"/>
-        </w:rPr>
-        <w:t>controller.c</w:t>
-      </w:r>
-      <w:r>
-        <w:rPr>
-          <w:rFonts w:eastAsia="SimSun"/>
-          <w:sz w:val="26"/>
-          <w:szCs w:val="26"/>
-        </w:rPr>
-        <w:t>)</w:t>
+        <w:t>Si suppone che il range di valori in ingresso per il pH possa variare da 0 a 140 incluso;</w:t>
       </w:r>
     </w:p>
     <w:p>
@@ -1921,14 +3332,50 @@
           <w:sz w:val="26"/>
           <w:szCs w:val="26"/>
         </w:rPr>
+        <w:t xml:space="preserve">la macchina può accettare fino a 400 righe di input (come da specifiche </w:t>
+      </w:r>
+      <w:r>
+        <w:rPr>
+          <w:rFonts w:ascii="Consolas" w:eastAsia="SimSun" w:hAnsi="Consolas"/>
+          <w:sz w:val="26"/>
+          <w:szCs w:val="26"/>
+        </w:rPr>
+        <w:t>controller.c</w:t>
+      </w:r>
+      <w:r>
+        <w:rPr>
+          <w:rFonts w:eastAsia="SimSun"/>
+          <w:sz w:val="26"/>
+          <w:szCs w:val="26"/>
+        </w:rPr>
+        <w:t>)</w:t>
+      </w:r>
+    </w:p>
+    <w:p>
+      <w:pPr>
+        <w:pStyle w:val="Paragrafoelenco"/>
+        <w:numPr>
+          <w:ilvl w:val="0"/>
+          <w:numId w:val="7"/>
+        </w:numPr>
+        <w:rPr>
+          <w:rFonts w:eastAsia="SimSun"/>
+          <w:sz w:val="26"/>
+          <w:szCs w:val="26"/>
+        </w:rPr>
+      </w:pPr>
+      <w:r>
+        <w:rPr>
+          <w:rFonts w:eastAsia="SimSun"/>
+          <w:sz w:val="26"/>
+          <w:szCs w:val="26"/>
+        </w:rPr>
         <w:t>la macchina non ammette righe con più di 8 caratteri (incluso carattere di carry-in) per riga e che l’ultima riga risulti vuota</w:t>
       </w:r>
-      <w:bookmarkStart w:id="0" w:name="_GoBack"/>
-      <w:bookmarkEnd w:id="0"/>
     </w:p>
     <w:sectPr>
-      <w:footerReference w:type="even" r:id="rId7"/>
-      <w:footerReference w:type="default" r:id="rId8"/>
+      <w:footerReference w:type="even" r:id="rId8"/>
+      <w:footerReference w:type="default" r:id="rId9"/>
       <w:pgSz w:w="11900" w:h="16840"/>
       <w:pgMar w:top="1440" w:right="1080" w:bottom="1440" w:left="1080" w:header="708" w:footer="708" w:gutter="0"/>
       <w:cols w:space="708"/>
@@ -3307,7 +4754,6 @@
   <w:style w:type="character" w:default="1" w:styleId="Carpredefinitoparagrafo">
     <w:name w:val="Default Paragraph Font"/>
     <w:uiPriority w:val="1"/>
-    <w:semiHidden/>
     <w:unhideWhenUsed/>
   </w:style>
   <w:style w:type="table" w:default="1" w:styleId="Tabellanormale">

</xml_diff>